<commit_message>
Resolução do Exercício 3
</commit_message>
<xml_diff>
--- a/Documentacao/PropostaSIColetaLixo.docx
+++ b/Documentacao/PropostaSIColetaLixo.docx
@@ -13,7 +13,35 @@
         <w:rPr>
           <w:lang w:val="pt-BR"/>
         </w:rPr>
-        <w:t>O Ciclo Espiral seria o mais adequado por ser um ciclo altamente flexível que não segue uma ordem exata dos processos de planejamento, análise de risco, execução e verificação. O projeto poderia ser feito e entregue de uma maneira mais rápida, como requisitado pelo dono da empresa, e com a aprov</w:t>
+        <w:t>O Ciclo Espiral seria o mais adequado por ser um ciclo altamente flexível que não segue uma ordem exata dos processos de planejamento, análise de risco, execução e verificação. O projeto poderia ser feito e entregue de uma maneira mais rápida, como requisitado pelo dono da empresa, e com a aprovação constante dos superiores da empresa.</w:t>
+      </w:r>
+    </w:p>
+    <w:p>
+      <w:pPr>
+        <w:ind w:firstLine="720"/>
+        <w:rPr>
+          <w:lang w:val="pt-BR"/>
+        </w:rPr>
+      </w:pPr>
+    </w:p>
+    <w:p>
+      <w:pPr>
+        <w:ind w:firstLine="720"/>
+        <w:rPr>
+          <w:lang w:val="pt-BR"/>
+        </w:rPr>
+      </w:pPr>
+      <w:r>
+        <w:rPr>
+          <w:lang w:val="pt-BR"/>
+        </w:rPr>
+        <w:t xml:space="preserve">O Método SCRUM permitiria com que </w:t>
+      </w:r>
+      <w:r>
+        <w:rPr>
+          <w:lang w:val="pt-BR"/>
+        </w:rPr>
+        <w:t>o dono verifique versões não prontas do software para avaliação e que não seja entregue funcionalidades</w:t>
       </w:r>
       <w:bookmarkStart w:id="0" w:name="_GoBack"/>
       <w:bookmarkEnd w:id="0"/>
@@ -21,7 +49,7 @@
         <w:rPr>
           <w:lang w:val="pt-BR"/>
         </w:rPr>
-        <w:t>ação constante dos superiores da empresa.</w:t>
+        <w:t xml:space="preserve"> extras que não seriam úteis para a empresa, facilitando a entrega rápida do software.</w:t>
       </w:r>
     </w:p>
     <w:sectPr>
@@ -915,14 +943,8 @@
 <file path=customXml/itemProps3.xml><?xml version="1.0" encoding="utf-8"?>
 <ds:datastoreItem xmlns:ds="http://schemas.openxmlformats.org/officeDocument/2006/customXml" ds:itemID="{341039F4-DDCC-4803-A56F-521C652D7857}">
   <ds:schemaRefs>
-    <ds:schemaRef ds:uri="http://purl.org/dc/dcmitype/"/>
     <ds:schemaRef ds:uri="http://schemas.microsoft.com/office/2006/metadata/properties"/>
-    <ds:schemaRef ds:uri="http://www.w3.org/XML/1998/namespace"/>
-    <ds:schemaRef ds:uri="http://schemas.microsoft.com/office/2006/documentManagement/types"/>
     <ds:schemaRef ds:uri="http://schemas.microsoft.com/office/infopath/2007/PartnerControls"/>
-    <ds:schemaRef ds:uri="http://purl.org/dc/elements/1.1/"/>
-    <ds:schemaRef ds:uri="http://schemas.openxmlformats.org/package/2006/metadata/core-properties"/>
-    <ds:schemaRef ds:uri="http://purl.org/dc/terms/"/>
   </ds:schemaRefs>
 </ds:datastoreItem>
 </file>
</xml_diff>

<commit_message>
Resolução do Exercício 4
</commit_message>
<xml_diff>
--- a/Documentacao/PropostaSIColetaLixo.docx
+++ b/Documentacao/PropostaSIColetaLixo.docx
@@ -41,7 +41,41 @@
         <w:rPr>
           <w:lang w:val="pt-BR"/>
         </w:rPr>
-        <w:t>o dono verifique versões não prontas do software para avaliação e que não seja entregue funcionalidades</w:t>
+        <w:t>o dono verifique versões não prontas do software para avaliação e que não seja entregue funcionalidades extras que não seriam úteis para a empresa, facilitando a entrega rápida do software.</w:t>
+      </w:r>
+    </w:p>
+    <w:p>
+      <w:pPr>
+        <w:ind w:firstLine="720"/>
+        <w:rPr>
+          <w:lang w:val="pt-BR"/>
+        </w:rPr>
+      </w:pPr>
+    </w:p>
+    <w:p>
+      <w:pPr>
+        <w:ind w:firstLine="720"/>
+        <w:rPr>
+          <w:lang w:val="pt-BR"/>
+        </w:rPr>
+      </w:pPr>
+      <w:r>
+        <w:rPr>
+          <w:lang w:val="pt-BR"/>
+        </w:rPr>
+        <w:t xml:space="preserve">O projeto será organizado por um </w:t>
+      </w:r>
+      <w:r>
+        <w:rPr>
+          <w:lang w:val="pt-BR"/>
+        </w:rPr>
+        <w:t>Product Owner</w:t>
+      </w:r>
+      <w:r>
+        <w:rPr>
+          <w:lang w:val="pt-BR"/>
+        </w:rPr>
+        <w:t xml:space="preserve">, por ter uma visão mais centrada de como o produto deve ser entregue; um ScrumMaster para fazer o treinamento da equipe sobre o sistema SCRUM e gerenciar problemas entre equipes ; e um Time que </w:t>
       </w:r>
       <w:bookmarkStart w:id="0" w:name="_GoBack"/>
       <w:bookmarkEnd w:id="0"/>
@@ -49,8 +83,16 @@
         <w:rPr>
           <w:lang w:val="pt-BR"/>
         </w:rPr>
-        <w:t xml:space="preserve"> extras que não seriam úteis para a empresa, facilitando a entrega rápida do software.</w:t>
+        <w:t>lidará com o desenvolvimento direto do software.</w:t>
       </w:r>
+    </w:p>
+    <w:p>
+      <w:pPr>
+        <w:ind w:firstLine="720"/>
+        <w:rPr>
+          <w:lang w:val="pt-BR"/>
+        </w:rPr>
+      </w:pPr>
     </w:p>
     <w:sectPr>
       <w:pgSz w:w="12240" w:h="15840"/>

</xml_diff>